<commit_message>
Added more detailed notes for Angular
</commit_message>
<xml_diff>
--- a/wk8-Angular/Notes.docx
+++ b/wk8-Angular/Notes.docx
@@ -119,7 +119,7 @@
         </w:numPr>
       </w:pPr>
       <w:r>
-        <w:t xml:space="preserve">Similar to Maven or </w:t>
+        <w:t xml:space="preserve">Similar to </w:t>
       </w:r>
       <w:proofErr w:type="spellStart"/>
       <w:r>
@@ -146,6 +146,28 @@
       <w:pPr>
         <w:pStyle w:val="ListParagraph"/>
         <w:numPr>
+          <w:ilvl w:val="1"/>
+          <w:numId w:val="1"/>
+        </w:numPr>
+      </w:pPr>
+      <w:proofErr w:type="spellStart"/>
+      <w:r>
+        <w:rPr>
+          <w:b/>
+          <w:bCs/>
+          <w:u w:val="single"/>
+        </w:rPr>
+        <w:t>Package.json</w:t>
+      </w:r>
+      <w:proofErr w:type="spellEnd"/>
+      <w:r>
+        <w:t xml:space="preserve"> – holds all the information of different packages and their versions that is needed for the angular application to run (you can check it out in your angular project and see just exactly what it stores)</w:t>
+      </w:r>
+    </w:p>
+    <w:p>
+      <w:pPr>
+        <w:pStyle w:val="ListParagraph"/>
+        <w:numPr>
           <w:ilvl w:val="0"/>
           <w:numId w:val="1"/>
         </w:numPr>
@@ -155,11 +177,114 @@
       </w:r>
       <w:proofErr w:type="spellStart"/>
       <w:r>
+        <w:rPr>
+          <w:b/>
+          <w:bCs/>
+          <w:u w:val="single"/>
+        </w:rPr>
         <w:t>node_modules</w:t>
       </w:r>
       <w:proofErr w:type="spellEnd"/>
       <w:r>
         <w:t xml:space="preserve"> in our angular app</w:t>
+      </w:r>
+    </w:p>
+    <w:p>
+      <w:pPr>
+        <w:pStyle w:val="ListParagraph"/>
+        <w:numPr>
+          <w:ilvl w:val="1"/>
+          <w:numId w:val="1"/>
+        </w:numPr>
+      </w:pPr>
+      <w:proofErr w:type="spellStart"/>
+      <w:r>
+        <w:rPr>
+          <w:b/>
+          <w:bCs/>
+          <w:u w:val="single"/>
+        </w:rPr>
+        <w:t>Node_modules</w:t>
+      </w:r>
+      <w:proofErr w:type="spellEnd"/>
+      <w:r>
+        <w:t xml:space="preserve"> – important folder that </w:t>
+      </w:r>
+      <w:proofErr w:type="gramStart"/>
+      <w:r>
+        <w:t>actually stores</w:t>
+      </w:r>
+      <w:proofErr w:type="gramEnd"/>
+      <w:r>
+        <w:t xml:space="preserve"> the packages and their pre-made classes that we use in our angular app to do certain things</w:t>
+      </w:r>
+    </w:p>
+    <w:p>
+      <w:pPr>
+        <w:pStyle w:val="ListParagraph"/>
+        <w:numPr>
+          <w:ilvl w:val="1"/>
+          <w:numId w:val="1"/>
+        </w:numPr>
+      </w:pPr>
+      <w:r>
+        <w:t xml:space="preserve">Ex: </w:t>
+      </w:r>
+    </w:p>
+    <w:p>
+      <w:pPr>
+        <w:pStyle w:val="ListParagraph"/>
+        <w:ind w:left="1440"/>
+      </w:pPr>
+      <w:proofErr w:type="spellStart"/>
+      <w:r>
+        <w:t>RouterModule</w:t>
+      </w:r>
+      <w:proofErr w:type="spellEnd"/>
+      <w:r>
+        <w:t xml:space="preserve"> – lets us do routing in our angular app</w:t>
+      </w:r>
+    </w:p>
+    <w:p>
+      <w:pPr>
+        <w:pStyle w:val="ListParagraph"/>
+        <w:ind w:left="1440"/>
+      </w:pPr>
+      <w:proofErr w:type="spellStart"/>
+      <w:r>
+        <w:t>HttpClientModule</w:t>
+      </w:r>
+      <w:proofErr w:type="spellEnd"/>
+      <w:r>
+        <w:t xml:space="preserve"> – lets us communicate with a rest </w:t>
+      </w:r>
+      <w:proofErr w:type="spellStart"/>
+      <w:r>
+        <w:t>api</w:t>
+      </w:r>
+      <w:proofErr w:type="spellEnd"/>
+    </w:p>
+    <w:p>
+      <w:pPr>
+        <w:pStyle w:val="ListParagraph"/>
+        <w:ind w:left="1440"/>
+      </w:pPr>
+      <w:proofErr w:type="spellStart"/>
+      <w:r>
+        <w:t>ReactiveFormsModule</w:t>
+      </w:r>
+      <w:proofErr w:type="spellEnd"/>
+      <w:r>
+        <w:t xml:space="preserve"> – lets us create reactive forms in Angular</w:t>
+      </w:r>
+    </w:p>
+    <w:p>
+      <w:pPr>
+        <w:pStyle w:val="ListParagraph"/>
+        <w:ind w:left="1440"/>
+      </w:pPr>
+      <w:r>
+        <w:t>Etc.</w:t>
       </w:r>
     </w:p>
     <w:p>
@@ -276,12 +401,27 @@
       <w:pPr>
         <w:pStyle w:val="ListParagraph"/>
         <w:numPr>
+          <w:ilvl w:val="1"/>
+          <w:numId w:val="1"/>
+        </w:numPr>
+      </w:pPr>
+      <w:r>
+        <w:t>So, anything you find that is a JavaScript demo will most likely also work with your TypeScript file.</w:t>
+      </w:r>
+    </w:p>
+    <w:p>
+      <w:pPr>
+        <w:pStyle w:val="ListParagraph"/>
+        <w:numPr>
           <w:ilvl w:val="0"/>
           <w:numId w:val="1"/>
         </w:numPr>
       </w:pPr>
       <w:r>
         <w:t>It isn’t perfect and has problems with polymorphism</w:t>
+      </w:r>
+      <w:r>
+        <w:t xml:space="preserve"> (as shown in a demo)</w:t>
       </w:r>
     </w:p>
     <w:p>
@@ -320,8 +460,142 @@
     </w:p>
     <w:p>
       <w:pPr>
+        <w:pStyle w:val="ListParagraph"/>
+        <w:numPr>
+          <w:ilvl w:val="1"/>
+          <w:numId w:val="1"/>
+        </w:numPr>
+      </w:pPr>
+      <w:r>
+        <w:t>Probably the most special thing with typescript</w:t>
+      </w:r>
+    </w:p>
+    <w:p>
+      <w:pPr>
         <w:pStyle w:val="Heading2"/>
       </w:pPr>
+      <w:proofErr w:type="spellStart"/>
+      <w:r>
+        <w:lastRenderedPageBreak/>
+        <w:t>DataTypes</w:t>
+      </w:r>
+      <w:proofErr w:type="spellEnd"/>
+    </w:p>
+    <w:p>
+      <w:pPr>
+        <w:pStyle w:val="ListParagraph"/>
+        <w:numPr>
+          <w:ilvl w:val="0"/>
+          <w:numId w:val="1"/>
+        </w:numPr>
+      </w:pPr>
+      <w:r>
+        <w:t>String</w:t>
+      </w:r>
+    </w:p>
+    <w:p>
+      <w:pPr>
+        <w:pStyle w:val="ListParagraph"/>
+        <w:numPr>
+          <w:ilvl w:val="0"/>
+          <w:numId w:val="1"/>
+        </w:numPr>
+      </w:pPr>
+      <w:r>
+        <w:t>Number</w:t>
+      </w:r>
+    </w:p>
+    <w:p>
+      <w:pPr>
+        <w:pStyle w:val="ListParagraph"/>
+        <w:numPr>
+          <w:ilvl w:val="0"/>
+          <w:numId w:val="1"/>
+        </w:numPr>
+      </w:pPr>
+      <w:r>
+        <w:t>Boolean</w:t>
+      </w:r>
+    </w:p>
+    <w:p>
+      <w:pPr>
+        <w:pStyle w:val="ListParagraph"/>
+        <w:numPr>
+          <w:ilvl w:val="0"/>
+          <w:numId w:val="1"/>
+        </w:numPr>
+      </w:pPr>
+      <w:r>
+        <w:t>Null</w:t>
+      </w:r>
+    </w:p>
+    <w:p>
+      <w:pPr>
+        <w:pStyle w:val="ListParagraph"/>
+        <w:numPr>
+          <w:ilvl w:val="0"/>
+          <w:numId w:val="1"/>
+        </w:numPr>
+      </w:pPr>
+      <w:r>
+        <w:t>Object</w:t>
+      </w:r>
+    </w:p>
+    <w:p>
+      <w:pPr>
+        <w:pStyle w:val="ListParagraph"/>
+        <w:numPr>
+          <w:ilvl w:val="0"/>
+          <w:numId w:val="1"/>
+        </w:numPr>
+      </w:pPr>
+      <w:r>
+        <w:t>Undefined</w:t>
+      </w:r>
+    </w:p>
+    <w:p>
+      <w:pPr>
+        <w:pStyle w:val="ListParagraph"/>
+        <w:numPr>
+          <w:ilvl w:val="0"/>
+          <w:numId w:val="1"/>
+        </w:numPr>
+      </w:pPr>
+      <w:r>
+        <w:t>Any</w:t>
+      </w:r>
+      <w:r>
+        <w:t xml:space="preserve"> – Default value to any variables that isn’t given a type and doesn’t hold any value</w:t>
+      </w:r>
+    </w:p>
+    <w:p>
+      <w:pPr>
+        <w:pStyle w:val="ListParagraph"/>
+        <w:numPr>
+          <w:ilvl w:val="0"/>
+          <w:numId w:val="1"/>
+        </w:numPr>
+      </w:pPr>
+      <w:r>
+        <w:t>Void – Used for functions</w:t>
+      </w:r>
+    </w:p>
+    <w:p>
+      <w:pPr>
+        <w:pStyle w:val="ListParagraph"/>
+        <w:numPr>
+          <w:ilvl w:val="0"/>
+          <w:numId w:val="1"/>
+        </w:numPr>
+      </w:pPr>
+      <w:r>
+        <w:t>Never – Used for exception handling</w:t>
+      </w:r>
+    </w:p>
+    <w:p>
+      <w:pPr>
+        <w:pStyle w:val="Heading2"/>
+      </w:pPr>
       <w:r>
         <w:t>CLI</w:t>
       </w:r>
@@ -471,7 +745,6 @@
         <w:t xml:space="preserve"> our TS into JS every time we save that file</w:t>
       </w:r>
     </w:p>
-    <w:p/>
     <w:p>
       <w:pPr>
         <w:pStyle w:val="Heading1"/>
@@ -501,8 +774,20 @@
         </w:numPr>
       </w:pPr>
       <w:r>
-        <w:lastRenderedPageBreak/>
         <w:t>Angular first started as Angular JS (JavaScript based), but in Angular 2 they switched from JS to TS</w:t>
+      </w:r>
+      <w:r>
+        <w:t xml:space="preserve"> (</w:t>
+      </w:r>
+      <w:r>
+        <w:rPr>
+          <w:b/>
+          <w:bCs/>
+        </w:rPr>
+        <w:t>QC might ask this as “why did they change from JS to TS”</w:t>
+      </w:r>
+      <w:r>
+        <w:t>)</w:t>
       </w:r>
     </w:p>
     <w:p>
@@ -595,34 +880,61 @@
     </w:p>
     <w:p>
       <w:pPr>
+        <w:pStyle w:val="ListParagraph"/>
+        <w:numPr>
+          <w:ilvl w:val="1"/>
+          <w:numId w:val="1"/>
+        </w:numPr>
+      </w:pPr>
+      <w:r>
+        <w:t>Like an atom is the core component to make up something, a component is a core thing in Angular to make up a SPA or website</w:t>
+      </w:r>
+    </w:p>
+    <w:p>
+      <w:pPr>
         <w:pStyle w:val="Heading2"/>
       </w:pPr>
       <w:r>
         <w:t>Single Page Application</w:t>
       </w:r>
-    </w:p>
-    <w:p>
-      <w:pPr>
-        <w:pStyle w:val="ListParagraph"/>
-        <w:numPr>
-          <w:ilvl w:val="0"/>
-          <w:numId w:val="1"/>
-        </w:numPr>
-      </w:pPr>
-      <w:r>
-        <w:t>Allows us to route to pre-loading components (JS, HTML, CSS) onto the same page without reloading the page</w:t>
-      </w:r>
-    </w:p>
-    <w:p>
-      <w:pPr>
-        <w:pStyle w:val="ListParagraph"/>
-        <w:numPr>
-          <w:ilvl w:val="0"/>
-          <w:numId w:val="1"/>
-        </w:numPr>
-      </w:pPr>
-      <w:r>
-        <w:t>Allows us to navigate in the same page without refreshing the whole page.</w:t>
+      <w:r>
+        <w:t xml:space="preserve"> (SPA)</w:t>
+      </w:r>
+    </w:p>
+    <w:p>
+      <w:pPr>
+        <w:pStyle w:val="ListParagraph"/>
+        <w:numPr>
+          <w:ilvl w:val="0"/>
+          <w:numId w:val="1"/>
+        </w:numPr>
+      </w:pPr>
+      <w:r>
+        <w:t>Like the name suggests, we only have a single page in our website</w:t>
+      </w:r>
+    </w:p>
+    <w:p>
+      <w:pPr>
+        <w:pStyle w:val="ListParagraph"/>
+        <w:numPr>
+          <w:ilvl w:val="0"/>
+          <w:numId w:val="1"/>
+        </w:numPr>
+      </w:pPr>
+      <w:r>
+        <w:t>The way it seems to “change a page” is that it will just replace the current component it is showing to a different component</w:t>
+      </w:r>
+    </w:p>
+    <w:p>
+      <w:pPr>
+        <w:pStyle w:val="ListParagraph"/>
+        <w:numPr>
+          <w:ilvl w:val="0"/>
+          <w:numId w:val="1"/>
+        </w:numPr>
+      </w:pPr>
+      <w:r>
+        <w:t>This capability allows us to navigate through our website without really refreshing the page at all and makes user experience a lot smoother</w:t>
       </w:r>
     </w:p>
     <w:p>
@@ -630,6 +942,7 @@
         <w:pStyle w:val="Heading2"/>
       </w:pPr>
       <w:r>
+        <w:lastRenderedPageBreak/>
         <w:t>Advantages</w:t>
       </w:r>
     </w:p>
@@ -728,7 +1041,19 @@
         <w:t>website,</w:t>
       </w:r>
       <w:r>
-        <w:t xml:space="preserve"> but a robot doesn’t see things visually, it only sees the files it retrieves and Angular uses JS to dynamically add and remove </w:t>
+        <w:t xml:space="preserve"> but a robot doesn’t see things visually, it </w:t>
+      </w:r>
+      <w:r>
+        <w:t xml:space="preserve">can </w:t>
+      </w:r>
+      <w:r>
+        <w:t xml:space="preserve">only </w:t>
+      </w:r>
+      <w:r>
+        <w:t>see</w:t>
+      </w:r>
+      <w:r>
+        <w:t xml:space="preserve"> the files it retrieves and Angular uses JS to dynamically add and remove </w:t>
       </w:r>
       <w:r>
         <w:t>elements,</w:t>
@@ -741,6 +1066,18 @@
       <w:pPr>
         <w:pStyle w:val="ListParagraph"/>
         <w:numPr>
+          <w:ilvl w:val="1"/>
+          <w:numId w:val="1"/>
+        </w:numPr>
+      </w:pPr>
+      <w:r>
+        <w:t>You can test this by just looking at the page source of Angular doc website vs. the page source of the Wikipedia website.</w:t>
+      </w:r>
+    </w:p>
+    <w:p>
+      <w:pPr>
+        <w:pStyle w:val="ListParagraph"/>
+        <w:numPr>
           <w:ilvl w:val="0"/>
           <w:numId w:val="1"/>
         </w:numPr>
@@ -751,6 +1088,18 @@
     </w:p>
     <w:p>
       <w:pPr>
+        <w:pStyle w:val="ListParagraph"/>
+        <w:numPr>
+          <w:ilvl w:val="1"/>
+          <w:numId w:val="1"/>
+        </w:numPr>
+      </w:pPr>
+      <w:r>
+        <w:t>Since it needs to load all the components the app needs to display which can become a steep initial load at the beginning</w:t>
+      </w:r>
+    </w:p>
+    <w:p>
+      <w:pPr>
         <w:pStyle w:val="Heading2"/>
       </w:pPr>
       <w:r>
@@ -813,6 +1162,18 @@
         <w:t>Ng generate component [Name] – Will create a component for you</w:t>
       </w:r>
     </w:p>
+    <w:p>
+      <w:pPr>
+        <w:pStyle w:val="ListParagraph"/>
+        <w:numPr>
+          <w:ilvl w:val="0"/>
+          <w:numId w:val="1"/>
+        </w:numPr>
+      </w:pPr>
+      <w:r>
+        <w:t>Ng generate service [Name] – Will create a service for you</w:t>
+      </w:r>
+    </w:p>
     <w:p/>
     <w:p>
       <w:pPr>
@@ -824,6 +1185,68 @@
     </w:p>
     <w:p>
       <w:pPr>
+        <w:pStyle w:val="ListParagraph"/>
+        <w:numPr>
+          <w:ilvl w:val="0"/>
+          <w:numId w:val="1"/>
+        </w:numPr>
+      </w:pPr>
+      <w:r>
+        <w:t>A lot of information here So a couple tips:</w:t>
+      </w:r>
+    </w:p>
+    <w:p>
+      <w:pPr>
+        <w:pStyle w:val="ListParagraph"/>
+        <w:numPr>
+          <w:ilvl w:val="1"/>
+          <w:numId w:val="1"/>
+        </w:numPr>
+      </w:pPr>
+      <w:r>
+        <w:t xml:space="preserve">Json files are usually used to configure something so </w:t>
+      </w:r>
+      <w:proofErr w:type="spellStart"/>
+      <w:r>
+        <w:t>Angular.json</w:t>
+      </w:r>
+      <w:proofErr w:type="spellEnd"/>
+      <w:r>
+        <w:t xml:space="preserve"> configures angular, </w:t>
+      </w:r>
+      <w:proofErr w:type="spellStart"/>
+      <w:proofErr w:type="gramStart"/>
+      <w:r>
+        <w:t>package.json</w:t>
+      </w:r>
+      <w:proofErr w:type="spellEnd"/>
+      <w:proofErr w:type="gramEnd"/>
+      <w:r>
+        <w:t xml:space="preserve"> configures the packages</w:t>
+      </w:r>
+    </w:p>
+    <w:p>
+      <w:pPr>
+        <w:pStyle w:val="ListParagraph"/>
+        <w:numPr>
+          <w:ilvl w:val="1"/>
+          <w:numId w:val="1"/>
+        </w:numPr>
+      </w:pPr>
+      <w:r>
+        <w:t xml:space="preserve">Anything in </w:t>
+      </w:r>
+      <w:proofErr w:type="spellStart"/>
+      <w:r>
+        <w:t>src</w:t>
+      </w:r>
+      <w:proofErr w:type="spellEnd"/>
+      <w:r>
+        <w:t xml:space="preserve"> folder is pretty good information to remember</w:t>
+      </w:r>
+    </w:p>
+    <w:p>
+      <w:pPr>
         <w:pStyle w:val="Heading2"/>
       </w:pPr>
       <w:proofErr w:type="spellStart"/>
@@ -850,138 +1273,250 @@
       </w:pPr>
       <w:proofErr w:type="spellStart"/>
       <w:r>
+        <w:t>Package.json</w:t>
+      </w:r>
+      <w:proofErr w:type="spellEnd"/>
+    </w:p>
+    <w:p>
+      <w:pPr>
+        <w:pStyle w:val="ListParagraph"/>
+        <w:numPr>
+          <w:ilvl w:val="0"/>
+          <w:numId w:val="1"/>
+        </w:numPr>
+      </w:pPr>
+      <w:r>
+        <w:t xml:space="preserve">It tells us what our angular application needs from the </w:t>
+      </w:r>
+      <w:proofErr w:type="spellStart"/>
+      <w:r>
+        <w:t>node_modules</w:t>
+      </w:r>
+      <w:proofErr w:type="spellEnd"/>
+      <w:r>
+        <w:t xml:space="preserve"> folder</w:t>
+      </w:r>
+    </w:p>
+    <w:p>
+      <w:pPr>
+        <w:pStyle w:val="ListParagraph"/>
+        <w:numPr>
+          <w:ilvl w:val="0"/>
+          <w:numId w:val="1"/>
+        </w:numPr>
+      </w:pPr>
+      <w:r>
+        <w:t>It also tells us the version of the package that we need</w:t>
+      </w:r>
+    </w:p>
+    <w:p>
+      <w:pPr>
+        <w:pStyle w:val="Heading2"/>
+      </w:pPr>
+      <w:proofErr w:type="spellStart"/>
+      <w:r>
+        <w:t>Src</w:t>
+      </w:r>
+      <w:proofErr w:type="spellEnd"/>
+      <w:r>
+        <w:t xml:space="preserve"> Folder</w:t>
+      </w:r>
+    </w:p>
+    <w:p>
+      <w:pPr>
+        <w:pStyle w:val="ListParagraph"/>
+        <w:numPr>
+          <w:ilvl w:val="0"/>
+          <w:numId w:val="1"/>
+        </w:numPr>
+      </w:pPr>
+      <w:r>
+        <w:t>Contains the source files which gives information about the entire application logic, data, assets</w:t>
+      </w:r>
+    </w:p>
+    <w:p>
+      <w:pPr>
+        <w:pStyle w:val="Heading2"/>
+      </w:pPr>
+      <w:r>
         <w:lastRenderedPageBreak/>
-        <w:t>Package.json</w:t>
-      </w:r>
-      <w:proofErr w:type="spellEnd"/>
-    </w:p>
-    <w:p>
-      <w:pPr>
-        <w:pStyle w:val="ListParagraph"/>
-        <w:numPr>
-          <w:ilvl w:val="0"/>
-          <w:numId w:val="1"/>
-        </w:numPr>
-      </w:pPr>
-      <w:r>
-        <w:t xml:space="preserve">It tells us what our angular application needs from the </w:t>
-      </w:r>
-      <w:proofErr w:type="spellStart"/>
-      <w:r>
-        <w:t>node_modules</w:t>
-      </w:r>
-      <w:proofErr w:type="spellEnd"/>
-      <w:r>
-        <w:t xml:space="preserve"> folder</w:t>
-      </w:r>
-    </w:p>
-    <w:p>
-      <w:pPr>
-        <w:pStyle w:val="ListParagraph"/>
-        <w:numPr>
-          <w:ilvl w:val="0"/>
-          <w:numId w:val="1"/>
-        </w:numPr>
-      </w:pPr>
-      <w:r>
-        <w:t>It also tells us the version of the package that we need</w:t>
+        <w:t>Assets</w:t>
+      </w:r>
+    </w:p>
+    <w:p>
+      <w:pPr>
+        <w:pStyle w:val="ListParagraph"/>
+        <w:numPr>
+          <w:ilvl w:val="0"/>
+          <w:numId w:val="1"/>
+        </w:numPr>
+      </w:pPr>
+      <w:r>
+        <w:t>Contains images, audio, video, or whatever external files you need to display your website</w:t>
       </w:r>
     </w:p>
     <w:p>
       <w:pPr>
         <w:pStyle w:val="Heading2"/>
       </w:pPr>
-      <w:proofErr w:type="spellStart"/>
-      <w:r>
-        <w:t>Src</w:t>
-      </w:r>
-      <w:proofErr w:type="spellEnd"/>
-      <w:r>
-        <w:t xml:space="preserve"> Folder</w:t>
-      </w:r>
-    </w:p>
-    <w:p>
-      <w:pPr>
-        <w:pStyle w:val="ListParagraph"/>
-        <w:numPr>
-          <w:ilvl w:val="0"/>
-          <w:numId w:val="1"/>
-        </w:numPr>
-      </w:pPr>
-      <w:r>
-        <w:t>Contains the source files which gives information about the entire application logic, data, assets</w:t>
+      <w:r>
+        <w:t>Environment</w:t>
+      </w:r>
+    </w:p>
+    <w:p>
+      <w:pPr>
+        <w:pStyle w:val="ListParagraph"/>
+        <w:numPr>
+          <w:ilvl w:val="0"/>
+          <w:numId w:val="1"/>
+        </w:numPr>
+      </w:pPr>
+      <w:r>
+        <w:t>This folder contains information that your angular might need to reference on multiple times in your project</w:t>
       </w:r>
     </w:p>
     <w:p>
       <w:pPr>
         <w:pStyle w:val="Heading2"/>
       </w:pPr>
-      <w:r>
-        <w:t>Assets</w:t>
-      </w:r>
-    </w:p>
-    <w:p>
-      <w:pPr>
-        <w:pStyle w:val="ListParagraph"/>
-        <w:numPr>
-          <w:ilvl w:val="0"/>
-          <w:numId w:val="1"/>
-        </w:numPr>
-      </w:pPr>
-      <w:r>
-        <w:t>Contains images, audio, video, or whatever external files you need to display your website</w:t>
+      <w:proofErr w:type="spellStart"/>
+      <w:r>
+        <w:t>Tsconfig.json</w:t>
+      </w:r>
+      <w:proofErr w:type="spellEnd"/>
+    </w:p>
+    <w:p>
+      <w:pPr>
+        <w:pStyle w:val="ListParagraph"/>
+        <w:numPr>
+          <w:ilvl w:val="0"/>
+          <w:numId w:val="1"/>
+        </w:numPr>
+      </w:pPr>
+      <w:r>
+        <w:t xml:space="preserve">It is the configuration to how you want your typescript to </w:t>
+      </w:r>
+      <w:proofErr w:type="spellStart"/>
+      <w:r>
+        <w:t>transpile</w:t>
+      </w:r>
+      <w:proofErr w:type="spellEnd"/>
+      <w:r>
+        <w:t xml:space="preserve"> or change certain properties of it.</w:t>
       </w:r>
     </w:p>
     <w:p>
       <w:pPr>
         <w:pStyle w:val="Heading2"/>
       </w:pPr>
-      <w:r>
-        <w:t>Environment</w:t>
-      </w:r>
-    </w:p>
-    <w:p>
-      <w:pPr>
-        <w:pStyle w:val="ListParagraph"/>
-        <w:numPr>
-          <w:ilvl w:val="0"/>
-          <w:numId w:val="1"/>
-        </w:numPr>
-      </w:pPr>
-      <w:r>
-        <w:t>This folder contains information that your angular might need to reference on multiple times in your project</w:t>
+      <w:proofErr w:type="spellStart"/>
+      <w:r>
+        <w:t>Main.ts</w:t>
+      </w:r>
+      <w:proofErr w:type="spellEnd"/>
+    </w:p>
+    <w:p>
+      <w:pPr>
+        <w:pStyle w:val="ListParagraph"/>
+        <w:numPr>
+          <w:ilvl w:val="0"/>
+          <w:numId w:val="1"/>
+        </w:numPr>
+      </w:pPr>
+      <w:r>
+        <w:t xml:space="preserve">The main entry point of the application like </w:t>
+      </w:r>
+      <w:proofErr w:type="spellStart"/>
+      <w:r>
+        <w:t>startup.cs</w:t>
+      </w:r>
+      <w:proofErr w:type="spellEnd"/>
+      <w:r>
+        <w:t xml:space="preserve"> in C#</w:t>
       </w:r>
     </w:p>
     <w:p>
       <w:pPr>
         <w:pStyle w:val="Heading2"/>
       </w:pPr>
-      <w:proofErr w:type="spellStart"/>
-      <w:r>
-        <w:t>Tsconfig.json</w:t>
-      </w:r>
-      <w:proofErr w:type="spellEnd"/>
-    </w:p>
-    <w:p>
-      <w:pPr>
-        <w:pStyle w:val="ListParagraph"/>
-        <w:numPr>
-          <w:ilvl w:val="0"/>
-          <w:numId w:val="1"/>
-        </w:numPr>
-      </w:pPr>
-      <w:r>
-        <w:t xml:space="preserve">It is the configuration to how you want your typescript to </w:t>
-      </w:r>
-      <w:proofErr w:type="spellStart"/>
-      <w:r>
-        <w:t>transpile</w:t>
-      </w:r>
-      <w:proofErr w:type="spellEnd"/>
-      <w:r>
-        <w:t xml:space="preserve"> or change certain properties of it.</w:t>
-      </w:r>
-    </w:p>
+      <w:r>
+        <w:t>Index.html</w:t>
+      </w:r>
+    </w:p>
+    <w:p>
+      <w:pPr>
+        <w:pStyle w:val="ListParagraph"/>
+        <w:numPr>
+          <w:ilvl w:val="0"/>
+          <w:numId w:val="1"/>
+        </w:numPr>
+      </w:pPr>
+      <w:r>
+        <w:t>The main entry point of the view</w:t>
+      </w:r>
+    </w:p>
+    <w:p>
+      <w:pPr>
+        <w:pStyle w:val="ListParagraph"/>
+        <w:numPr>
+          <w:ilvl w:val="0"/>
+          <w:numId w:val="1"/>
+        </w:numPr>
+      </w:pPr>
+      <w:r>
+        <w:t>Adding any link tags here that references an external JS or CSS files will become available to all your components</w:t>
+      </w:r>
+    </w:p>
+    <w:p>
+      <w:pPr>
+        <w:pStyle w:val="Heading2"/>
+      </w:pPr>
+      <w:proofErr w:type="spellStart"/>
+      <w:r>
+        <w:t>Angular.json</w:t>
+      </w:r>
+      <w:proofErr w:type="spellEnd"/>
+    </w:p>
+    <w:p>
+      <w:pPr>
+        <w:pStyle w:val="ListParagraph"/>
+        <w:numPr>
+          <w:ilvl w:val="0"/>
+          <w:numId w:val="1"/>
+        </w:numPr>
+      </w:pPr>
+      <w:r>
+        <w:t>Holds configuration information of how you want to run your angular app</w:t>
+      </w:r>
+    </w:p>
+    <w:p>
+      <w:pPr>
+        <w:pStyle w:val="Heading2"/>
+      </w:pPr>
+      <w:r>
+        <w:t>Package-</w:t>
+      </w:r>
+      <w:proofErr w:type="spellStart"/>
+      <w:proofErr w:type="gramStart"/>
+      <w:r>
+        <w:t>lock.json</w:t>
+      </w:r>
+      <w:proofErr w:type="spellEnd"/>
+      <w:proofErr w:type="gramEnd"/>
+    </w:p>
+    <w:p>
+      <w:pPr>
+        <w:pStyle w:val="ListParagraph"/>
+        <w:numPr>
+          <w:ilvl w:val="0"/>
+          <w:numId w:val="1"/>
+        </w:numPr>
+      </w:pPr>
+      <w:r>
+        <w:t>Just locks the packages to a certain version and only use that version and no other version</w:t>
+      </w:r>
+    </w:p>
+    <w:p/>
     <w:p>
       <w:pPr>
         <w:pStyle w:val="Heading1"/>
@@ -1036,6 +1571,18 @@
     </w:p>
     <w:p>
       <w:pPr>
+        <w:pStyle w:val="ListParagraph"/>
+        <w:numPr>
+          <w:ilvl w:val="0"/>
+          <w:numId w:val="1"/>
+        </w:numPr>
+      </w:pPr>
+      <w:r>
+        <w:t>Ex: @NgModel, @Component, @Injectable, etc.</w:t>
+      </w:r>
+    </w:p>
+    <w:p>
+      <w:pPr>
         <w:pStyle w:val="Heading2"/>
       </w:pPr>
       <w:r>
@@ -1056,6 +1603,24 @@
     </w:p>
     <w:p>
       <w:pPr>
+        <w:pStyle w:val="ListParagraph"/>
+        <w:numPr>
+          <w:ilvl w:val="0"/>
+          <w:numId w:val="1"/>
+        </w:numPr>
+      </w:pPr>
+      <w:r>
+        <w:t xml:space="preserve">Ex: @HostListener (we never used </w:t>
+      </w:r>
+      <w:r>
+        <w:t>this,</w:t>
+      </w:r>
+      <w:r>
+        <w:t xml:space="preserve"> so you don’t need to know what it does)</w:t>
+      </w:r>
+    </w:p>
+    <w:p>
+      <w:pPr>
         <w:pStyle w:val="Heading2"/>
       </w:pPr>
       <w:r>
@@ -1076,90 +1641,229 @@
     </w:p>
     <w:p>
       <w:pPr>
+        <w:pStyle w:val="ListParagraph"/>
+        <w:numPr>
+          <w:ilvl w:val="0"/>
+          <w:numId w:val="1"/>
+        </w:numPr>
+      </w:pPr>
+      <w:r>
+        <w:t>Ex: @Input, @Output (the two duos that is awesome to share information between a parent component and child/</w:t>
+      </w:r>
+      <w:r>
+        <w:t>subcomponent</w:t>
+      </w:r>
+      <w:r>
+        <w:t>)</w:t>
+      </w:r>
+    </w:p>
+    <w:p>
+      <w:pPr>
+        <w:pStyle w:val="Heading1"/>
+      </w:pPr>
+      <w:r>
+        <w:t>Directives</w:t>
+      </w:r>
+    </w:p>
+    <w:p>
+      <w:pPr>
+        <w:pStyle w:val="ListParagraph"/>
+        <w:numPr>
+          <w:ilvl w:val="0"/>
+          <w:numId w:val="1"/>
+        </w:numPr>
+      </w:pPr>
+      <w:r>
+        <w:rPr>
+          <w:b/>
+          <w:bCs/>
+        </w:rPr>
+        <w:t>Don’t confuse with decorators</w:t>
+      </w:r>
+    </w:p>
+    <w:p>
+      <w:pPr>
+        <w:pStyle w:val="ListParagraph"/>
+        <w:numPr>
+          <w:ilvl w:val="0"/>
+          <w:numId w:val="1"/>
+        </w:numPr>
+      </w:pPr>
+      <w:r>
+        <w:t>It allows us to manipulate the DOM</w:t>
+      </w:r>
+    </w:p>
+    <w:p>
+      <w:pPr>
+        <w:pStyle w:val="ListParagraph"/>
+        <w:numPr>
+          <w:ilvl w:val="0"/>
+          <w:numId w:val="1"/>
+        </w:numPr>
+      </w:pPr>
+      <w:r>
+        <w:lastRenderedPageBreak/>
+        <w:t>It acts as a marker on the DOM element that tells Angular to change that DOM element either by appearance, behavior, and layout.</w:t>
+      </w:r>
+    </w:p>
+    <w:p>
+      <w:pPr>
+        <w:pStyle w:val="ListParagraph"/>
+        <w:numPr>
+          <w:ilvl w:val="0"/>
+          <w:numId w:val="1"/>
+        </w:numPr>
+      </w:pPr>
+      <w:r>
+        <w:t>Most directives will be indicated by “ng”</w:t>
+      </w:r>
+    </w:p>
+    <w:p>
+      <w:pPr>
+        <w:pStyle w:val="ListParagraph"/>
+        <w:numPr>
+          <w:ilvl w:val="0"/>
+          <w:numId w:val="1"/>
+        </w:numPr>
+      </w:pPr>
+      <w:r>
+        <w:t>You can also create your own directives in Angular</w:t>
+      </w:r>
+    </w:p>
+    <w:p>
+      <w:pPr>
+        <w:pStyle w:val="ListParagraph"/>
+        <w:numPr>
+          <w:ilvl w:val="1"/>
+          <w:numId w:val="1"/>
+        </w:numPr>
+      </w:pPr>
+      <w:r>
+        <w:t>You must use the @Directive decorator</w:t>
+      </w:r>
+    </w:p>
+    <w:p>
+      <w:pPr>
         <w:pStyle w:val="Heading2"/>
       </w:pPr>
       <w:r>
-        <w:t>Accessor decorators</w:t>
-      </w:r>
-    </w:p>
-    <w:p>
-      <w:pPr>
-        <w:pStyle w:val="ListParagraph"/>
-        <w:numPr>
-          <w:ilvl w:val="0"/>
-          <w:numId w:val="1"/>
-        </w:numPr>
-      </w:pPr>
-      <w:r>
-        <w:t>It is declared before an accessor declaration</w:t>
-      </w:r>
+        <w:t>Structural Directive</w:t>
+      </w:r>
+    </w:p>
+    <w:p>
+      <w:pPr>
+        <w:pStyle w:val="ListParagraph"/>
+        <w:numPr>
+          <w:ilvl w:val="0"/>
+          <w:numId w:val="1"/>
+        </w:numPr>
+      </w:pPr>
+      <w:r>
+        <w:t>Add or remove elements in a DOM</w:t>
+      </w:r>
+    </w:p>
+    <w:p>
+      <w:pPr>
+        <w:pStyle w:val="ListParagraph"/>
+        <w:numPr>
+          <w:ilvl w:val="0"/>
+          <w:numId w:val="1"/>
+        </w:numPr>
+      </w:pPr>
+      <w:r>
+        <w:t>Ex: *</w:t>
+      </w:r>
+      <w:proofErr w:type="spellStart"/>
+      <w:r>
+        <w:t>ngIf</w:t>
+      </w:r>
+      <w:proofErr w:type="spellEnd"/>
+      <w:r>
+        <w:t>, *</w:t>
+      </w:r>
+      <w:proofErr w:type="spellStart"/>
+      <w:r>
+        <w:t>ngFor</w:t>
+      </w:r>
+      <w:proofErr w:type="spellEnd"/>
+      <w:r>
+        <w:t>, and *</w:t>
+      </w:r>
+      <w:proofErr w:type="spellStart"/>
+      <w:r>
+        <w:t>ngSwitch</w:t>
+      </w:r>
+      <w:proofErr w:type="spellEnd"/>
+    </w:p>
+    <w:p>
+      <w:pPr>
+        <w:pStyle w:val="Heading2"/>
+      </w:pPr>
+      <w:r>
+        <w:t>Attribute Directives</w:t>
+      </w:r>
+    </w:p>
+    <w:p>
+      <w:pPr>
+        <w:pStyle w:val="ListParagraph"/>
+        <w:numPr>
+          <w:ilvl w:val="0"/>
+          <w:numId w:val="1"/>
+        </w:numPr>
+      </w:pPr>
+      <w:r>
+        <w:t>It is used to change the look and behavior of the DOM</w:t>
+      </w:r>
+    </w:p>
+    <w:p>
+      <w:pPr>
+        <w:pStyle w:val="ListParagraph"/>
+        <w:numPr>
+          <w:ilvl w:val="0"/>
+          <w:numId w:val="1"/>
+        </w:numPr>
+      </w:pPr>
+      <w:r>
+        <w:t xml:space="preserve">Ex: </w:t>
+      </w:r>
+      <w:proofErr w:type="spellStart"/>
+      <w:r>
+        <w:t>ngClass</w:t>
+      </w:r>
+      <w:proofErr w:type="spellEnd"/>
+      <w:r>
+        <w:t xml:space="preserve"> or </w:t>
+      </w:r>
+      <w:proofErr w:type="spellStart"/>
+      <w:r>
+        <w:t>ngStyle</w:t>
+      </w:r>
+      <w:proofErr w:type="spellEnd"/>
     </w:p>
     <w:p>
       <w:pPr>
         <w:pStyle w:val="Heading1"/>
       </w:pPr>
       <w:r>
-        <w:t>Directives</w:t>
-      </w:r>
-    </w:p>
-    <w:p>
-      <w:pPr>
-        <w:pStyle w:val="ListParagraph"/>
-        <w:numPr>
-          <w:ilvl w:val="0"/>
-          <w:numId w:val="1"/>
-        </w:numPr>
-      </w:pPr>
-      <w:r>
-        <w:t>It allows us to manipulate the DOM</w:t>
-      </w:r>
-    </w:p>
-    <w:p>
-      <w:pPr>
-        <w:pStyle w:val="ListParagraph"/>
-        <w:numPr>
-          <w:ilvl w:val="0"/>
-          <w:numId w:val="1"/>
-        </w:numPr>
-      </w:pPr>
-      <w:r>
-        <w:t>It acts as a marker on the DOM element that tells Angular to change that DOM element either by appearance, behavior, and layout.</w:t>
-      </w:r>
-    </w:p>
-    <w:p>
-      <w:pPr>
-        <w:pStyle w:val="ListParagraph"/>
-        <w:numPr>
-          <w:ilvl w:val="0"/>
-          <w:numId w:val="1"/>
-        </w:numPr>
-      </w:pPr>
-      <w:r>
-        <w:t>Most directives will be indicated by “ng”</w:t>
-      </w:r>
-    </w:p>
-    <w:p>
-      <w:pPr>
-        <w:pStyle w:val="ListParagraph"/>
-        <w:numPr>
-          <w:ilvl w:val="0"/>
-          <w:numId w:val="1"/>
-        </w:numPr>
-      </w:pPr>
-      <w:r>
-        <w:t>You can also create your own directives in Angular</w:t>
-      </w:r>
-    </w:p>
-    <w:p>
-      <w:pPr>
-        <w:pStyle w:val="ListParagraph"/>
-        <w:numPr>
-          <w:ilvl w:val="1"/>
-          <w:numId w:val="1"/>
-        </w:numPr>
-      </w:pPr>
-      <w:r>
-        <w:t>You must use the @Directive decorator</w:t>
+        <w:t>Data Binding</w:t>
+      </w:r>
+    </w:p>
+    <w:p>
+      <w:pPr>
+        <w:pStyle w:val="ListParagraph"/>
+        <w:numPr>
+          <w:ilvl w:val="0"/>
+          <w:numId w:val="1"/>
+        </w:numPr>
+      </w:pPr>
+      <w:r>
+        <w:t>The process in where we share value within</w:t>
+      </w:r>
+      <w:r>
+        <w:t xml:space="preserve"> a</w:t>
+      </w:r>
+      <w:r>
+        <w:t xml:space="preserve"> component</w:t>
       </w:r>
     </w:p>
     <w:p>
@@ -1167,237 +1871,298 @@
         <w:pStyle w:val="Heading2"/>
       </w:pPr>
       <w:r>
-        <w:t>Structural Directive</w:t>
-      </w:r>
-    </w:p>
-    <w:p>
-      <w:pPr>
-        <w:pStyle w:val="ListParagraph"/>
-        <w:numPr>
-          <w:ilvl w:val="0"/>
-          <w:numId w:val="1"/>
-        </w:numPr>
-      </w:pPr>
-      <w:r>
-        <w:t>Add or remove elements in a DOM</w:t>
-      </w:r>
-    </w:p>
-    <w:p>
-      <w:pPr>
-        <w:pStyle w:val="ListParagraph"/>
-        <w:numPr>
-          <w:ilvl w:val="0"/>
-          <w:numId w:val="1"/>
-        </w:numPr>
-      </w:pPr>
-      <w:r>
-        <w:t>Ex: *</w:t>
-      </w:r>
-      <w:proofErr w:type="spellStart"/>
-      <w:r>
-        <w:t>ngIf</w:t>
-      </w:r>
-      <w:proofErr w:type="spellEnd"/>
-      <w:r>
-        <w:t>, *</w:t>
-      </w:r>
-      <w:proofErr w:type="spellStart"/>
-      <w:r>
-        <w:t>ngFor</w:t>
-      </w:r>
-      <w:proofErr w:type="spellEnd"/>
-      <w:r>
-        <w:t>, and *</w:t>
-      </w:r>
-      <w:proofErr w:type="spellStart"/>
-      <w:r>
-        <w:t>ngSwitch</w:t>
-      </w:r>
-      <w:proofErr w:type="spellEnd"/>
+        <w:t>One-way data binding</w:t>
+      </w:r>
+    </w:p>
+    <w:p>
+      <w:pPr>
+        <w:pStyle w:val="ListParagraph"/>
+        <w:numPr>
+          <w:ilvl w:val="0"/>
+          <w:numId w:val="1"/>
+        </w:numPr>
+      </w:pPr>
+      <w:r>
+        <w:t>It is unidirectional</w:t>
+      </w:r>
+    </w:p>
+    <w:p>
+      <w:pPr>
+        <w:pStyle w:val="Heading3"/>
+      </w:pPr>
+      <w:r>
+        <w:t>Interpolation</w:t>
+      </w:r>
+    </w:p>
+    <w:p>
+      <w:pPr>
+        <w:pStyle w:val="ListParagraph"/>
+        <w:numPr>
+          <w:ilvl w:val="0"/>
+          <w:numId w:val="1"/>
+        </w:numPr>
+      </w:pPr>
+      <w:r>
+        <w:t>Allows us to bind data from the component to the view or the view to the component</w:t>
+      </w:r>
+    </w:p>
+    <w:p>
+      <w:pPr>
+        <w:pStyle w:val="ListParagraph"/>
+        <w:numPr>
+          <w:ilvl w:val="0"/>
+          <w:numId w:val="1"/>
+        </w:numPr>
+      </w:pPr>
+      <w:r>
+        <w:t>Syntax using “{{}}”</w:t>
+      </w:r>
+    </w:p>
+    <w:p>
+      <w:pPr>
+        <w:pStyle w:val="Heading3"/>
+      </w:pPr>
+      <w:r>
+        <w:t>Property Binding</w:t>
+      </w:r>
+    </w:p>
+    <w:p>
+      <w:pPr>
+        <w:pStyle w:val="ListParagraph"/>
+        <w:numPr>
+          <w:ilvl w:val="0"/>
+          <w:numId w:val="1"/>
+        </w:numPr>
+      </w:pPr>
+      <w:r>
+        <w:t>Syntax using “[]”</w:t>
+      </w:r>
+    </w:p>
+    <w:p>
+      <w:pPr>
+        <w:pStyle w:val="ListParagraph"/>
+        <w:numPr>
+          <w:ilvl w:val="0"/>
+          <w:numId w:val="1"/>
+        </w:numPr>
+      </w:pPr>
+      <w:r>
+        <w:t>It binds the attribute of an html element to variable in your TS</w:t>
+      </w:r>
+    </w:p>
+    <w:p>
+      <w:pPr>
+        <w:pStyle w:val="Heading3"/>
+      </w:pPr>
+      <w:r>
+        <w:t>Event Binding</w:t>
+      </w:r>
+    </w:p>
+    <w:p>
+      <w:pPr>
+        <w:pStyle w:val="ListParagraph"/>
+        <w:numPr>
+          <w:ilvl w:val="0"/>
+          <w:numId w:val="1"/>
+        </w:numPr>
+      </w:pPr>
+      <w:r>
+        <w:t>Syntax using “()”</w:t>
+      </w:r>
+    </w:p>
+    <w:p>
+      <w:pPr>
+        <w:pStyle w:val="ListParagraph"/>
+        <w:numPr>
+          <w:ilvl w:val="0"/>
+          <w:numId w:val="1"/>
+        </w:numPr>
+      </w:pPr>
+      <w:r>
+        <w:t>Binds the DOM events such as button click to a function in the component TS</w:t>
+      </w:r>
     </w:p>
     <w:p>
       <w:pPr>
         <w:pStyle w:val="Heading2"/>
       </w:pPr>
       <w:r>
+        <w:t>Two-way data binding</w:t>
+      </w:r>
+    </w:p>
+    <w:p>
+      <w:pPr>
+        <w:pStyle w:val="ListParagraph"/>
+        <w:numPr>
+          <w:ilvl w:val="0"/>
+          <w:numId w:val="1"/>
+        </w:numPr>
+      </w:pPr>
+      <w:r>
+        <w:t>Allows us to bind to data that will be shared to both the view and component bi-directional</w:t>
+      </w:r>
+    </w:p>
+    <w:p>
+      <w:pPr>
+        <w:pStyle w:val="ListParagraph"/>
+        <w:numPr>
+          <w:ilvl w:val="0"/>
+          <w:numId w:val="1"/>
+        </w:numPr>
+      </w:pPr>
+      <w:r>
+        <w:t>It essentially combines both property and event binding</w:t>
+      </w:r>
+    </w:p>
+    <w:p>
+      <w:pPr>
+        <w:pStyle w:val="ListParagraph"/>
+        <w:numPr>
+          <w:ilvl w:val="0"/>
+          <w:numId w:val="1"/>
+        </w:numPr>
+      </w:pPr>
+      <w:r>
+        <w:t>Syntax using “[()]”</w:t>
+      </w:r>
+    </w:p>
+    <w:p>
+      <w:pPr>
+        <w:pStyle w:val="ListParagraph"/>
+        <w:numPr>
+          <w:ilvl w:val="0"/>
+          <w:numId w:val="1"/>
+        </w:numPr>
+      </w:pPr>
+      <w:r>
+        <w:t xml:space="preserve">What it does is that it will listen for some event (Like what event binding </w:t>
+      </w:r>
+      <w:proofErr w:type="gramStart"/>
+      <w:r>
+        <w:t>does)and</w:t>
+      </w:r>
+      <w:proofErr w:type="gramEnd"/>
+      <w:r>
+        <w:t xml:space="preserve"> update the values simultaneously while that event is happening and you bind that value to an attribute of an html tag (like what property binding does)</w:t>
+      </w:r>
+    </w:p>
+    <w:p>
+      <w:pPr>
+        <w:pStyle w:val="ListParagraph"/>
+        <w:numPr>
+          <w:ilvl w:val="0"/>
+          <w:numId w:val="1"/>
+        </w:numPr>
+      </w:pPr>
+      <w:r>
+        <w:t>Very useful for child and parent components</w:t>
+      </w:r>
+    </w:p>
+    <w:p/>
+    <w:p>
+      <w:pPr>
+        <w:pStyle w:val="Heading1"/>
+      </w:pPr>
+      <w:r>
+        <w:t>Pipes</w:t>
+      </w:r>
+    </w:p>
+    <w:p>
+      <w:pPr>
+        <w:pStyle w:val="ListParagraph"/>
+        <w:numPr>
+          <w:ilvl w:val="0"/>
+          <w:numId w:val="1"/>
+        </w:numPr>
+      </w:pPr>
+      <w:r>
+        <w:t>They provide a way to transform values before it is displayed</w:t>
+      </w:r>
+    </w:p>
+    <w:p>
+      <w:pPr>
+        <w:pStyle w:val="ListParagraph"/>
+        <w:numPr>
+          <w:ilvl w:val="0"/>
+          <w:numId w:val="1"/>
+        </w:numPr>
+      </w:pPr>
+      <w:r>
+        <w:t>If you have interpolation and want to change the look of the data it is showing, you use pipes!</w:t>
+      </w:r>
+    </w:p>
+    <w:p>
+      <w:pPr>
+        <w:pStyle w:val="ListParagraph"/>
+        <w:numPr>
+          <w:ilvl w:val="0"/>
+          <w:numId w:val="1"/>
+        </w:numPr>
+      </w:pPr>
+      <w:r>
+        <w:t>Syntax would be “</w:t>
+      </w:r>
+      <w:r>
+        <w:t>{{</w:t>
+      </w:r>
+      <w:proofErr w:type="spellStart"/>
+      <w:r>
+        <w:t>targetDataYouWantToTransform</w:t>
+      </w:r>
+      <w:proofErr w:type="spellEnd"/>
+      <w:r>
+        <w:t xml:space="preserve"> | </w:t>
+      </w:r>
+      <w:proofErr w:type="spellStart"/>
+      <w:r>
+        <w:t>pipeType</w:t>
+      </w:r>
+      <w:proofErr w:type="spellEnd"/>
+      <w:r>
+        <w:t>}}</w:t>
+      </w:r>
+      <w:r>
+        <w:t>”</w:t>
+      </w:r>
+    </w:p>
+    <w:p>
+      <w:pPr>
+        <w:pStyle w:val="ListParagraph"/>
+        <w:numPr>
+          <w:ilvl w:val="0"/>
+          <w:numId w:val="1"/>
+        </w:numPr>
+      </w:pPr>
+      <w:r>
         <w:lastRenderedPageBreak/>
-        <w:t>Attribute Directives</w:t>
-      </w:r>
-    </w:p>
-    <w:p>
-      <w:pPr>
-        <w:pStyle w:val="ListParagraph"/>
-        <w:numPr>
-          <w:ilvl w:val="0"/>
-          <w:numId w:val="1"/>
-        </w:numPr>
-      </w:pPr>
-      <w:r>
-        <w:t>It is used to change the look and behavior of the DOM</w:t>
-      </w:r>
-    </w:p>
-    <w:p>
-      <w:pPr>
-        <w:pStyle w:val="ListParagraph"/>
-        <w:numPr>
-          <w:ilvl w:val="0"/>
-          <w:numId w:val="1"/>
-        </w:numPr>
-      </w:pPr>
-      <w:r>
         <w:t xml:space="preserve">Ex: </w:t>
       </w:r>
       <w:proofErr w:type="spellStart"/>
       <w:r>
-        <w:t>ngClass</w:t>
-      </w:r>
-      <w:proofErr w:type="spellEnd"/>
-      <w:r>
-        <w:t xml:space="preserve"> or </w:t>
-      </w:r>
-      <w:proofErr w:type="spellStart"/>
-      <w:r>
-        <w:t>ngStyle</w:t>
-      </w:r>
-      <w:proofErr w:type="spellEnd"/>
+        <w:t>someString</w:t>
+      </w:r>
+      <w:proofErr w:type="spellEnd"/>
+      <w:r>
+        <w:t xml:space="preserve"> | </w:t>
+      </w:r>
+      <w:proofErr w:type="spellStart"/>
+      <w:r>
+        <w:t>UpperCasePipe</w:t>
+      </w:r>
+      <w:proofErr w:type="spellEnd"/>
+      <w:r>
+        <w:t xml:space="preserve"> – will display “</w:t>
+      </w:r>
+      <w:proofErr w:type="spellStart"/>
+      <w:r>
+        <w:t>helloWorld</w:t>
+      </w:r>
+      <w:proofErr w:type="spellEnd"/>
+      <w:r>
+        <w:t>” into “HELLOWORLD” in your view</w:t>
+      </w:r>
     </w:p>
     <w:p/>
-    <w:p>
-      <w:pPr>
-        <w:pStyle w:val="Heading1"/>
-      </w:pPr>
-      <w:r>
-        <w:t>Data Binding</w:t>
-      </w:r>
-    </w:p>
-    <w:p>
-      <w:pPr>
-        <w:pStyle w:val="ListParagraph"/>
-        <w:numPr>
-          <w:ilvl w:val="0"/>
-          <w:numId w:val="1"/>
-        </w:numPr>
-      </w:pPr>
-      <w:r>
-        <w:t>The process in where we share value within component</w:t>
-      </w:r>
-    </w:p>
-    <w:p>
-      <w:pPr>
-        <w:pStyle w:val="Heading2"/>
-      </w:pPr>
-      <w:r>
-        <w:t>One-way data binding</w:t>
-      </w:r>
-    </w:p>
-    <w:p>
-      <w:pPr>
-        <w:pStyle w:val="ListParagraph"/>
-        <w:numPr>
-          <w:ilvl w:val="0"/>
-          <w:numId w:val="1"/>
-        </w:numPr>
-      </w:pPr>
-      <w:r>
-        <w:t>It is unidirectional</w:t>
-      </w:r>
-    </w:p>
-    <w:p>
-      <w:pPr>
-        <w:pStyle w:val="Heading3"/>
-      </w:pPr>
-      <w:r>
-        <w:t>Interpolation</w:t>
-      </w:r>
-    </w:p>
-    <w:p>
-      <w:pPr>
-        <w:pStyle w:val="ListParagraph"/>
-        <w:numPr>
-          <w:ilvl w:val="0"/>
-          <w:numId w:val="1"/>
-        </w:numPr>
-      </w:pPr>
-      <w:r>
-        <w:t>Allows us to bind data from the component to the view or the view to the component</w:t>
-      </w:r>
-    </w:p>
-    <w:p>
-      <w:pPr>
-        <w:pStyle w:val="ListParagraph"/>
-        <w:numPr>
-          <w:ilvl w:val="0"/>
-          <w:numId w:val="1"/>
-        </w:numPr>
-      </w:pPr>
-      <w:r>
-        <w:t>Syntax using “{{}}”</w:t>
-      </w:r>
-    </w:p>
-    <w:p>
-      <w:pPr>
-        <w:pStyle w:val="Heading3"/>
-      </w:pPr>
-      <w:r>
-        <w:t>Property Binding</w:t>
-      </w:r>
-    </w:p>
-    <w:p>
-      <w:pPr>
-        <w:pStyle w:val="ListParagraph"/>
-        <w:numPr>
-          <w:ilvl w:val="0"/>
-          <w:numId w:val="1"/>
-        </w:numPr>
-      </w:pPr>
-      <w:r>
-        <w:t>Syntax using “[]”</w:t>
-      </w:r>
-    </w:p>
-    <w:p>
-      <w:pPr>
-        <w:pStyle w:val="ListParagraph"/>
-        <w:numPr>
-          <w:ilvl w:val="0"/>
-          <w:numId w:val="1"/>
-        </w:numPr>
-      </w:pPr>
-      <w:r>
-        <w:t>It binds the attribute of an html element to variable in your TS</w:t>
-      </w:r>
-    </w:p>
-    <w:p>
-      <w:pPr>
-        <w:pStyle w:val="Heading3"/>
-      </w:pPr>
-      <w:r>
-        <w:t>Event Binding</w:t>
-      </w:r>
-    </w:p>
-    <w:p>
-      <w:pPr>
-        <w:pStyle w:val="ListParagraph"/>
-        <w:numPr>
-          <w:ilvl w:val="0"/>
-          <w:numId w:val="1"/>
-        </w:numPr>
-      </w:pPr>
-      <w:r>
-        <w:t>Syntax using “()”</w:t>
-      </w:r>
-    </w:p>
-    <w:p>
-      <w:pPr>
-        <w:pStyle w:val="ListParagraph"/>
-        <w:numPr>
-          <w:ilvl w:val="0"/>
-          <w:numId w:val="1"/>
-        </w:numPr>
-      </w:pPr>
-      <w:r>
-        <w:t>Binds the DOM events such as button click to a function in the component TS</w:t>
-      </w:r>
-    </w:p>
     <w:p>
       <w:pPr>
         <w:pStyle w:val="Heading1"/>
@@ -1596,6 +2361,159 @@
         <w:t>It returns an observable</w:t>
       </w:r>
     </w:p>
+    <w:p/>
+    <w:p>
+      <w:pPr>
+        <w:pStyle w:val="Heading1"/>
+      </w:pPr>
+      <w:r>
+        <w:t>Routing</w:t>
+      </w:r>
+    </w:p>
+    <w:p>
+      <w:pPr>
+        <w:pStyle w:val="ListParagraph"/>
+        <w:numPr>
+          <w:ilvl w:val="0"/>
+          <w:numId w:val="1"/>
+        </w:numPr>
+      </w:pPr>
+      <w:r>
+        <w:t>A way for us to navigate through our website</w:t>
+      </w:r>
+    </w:p>
+    <w:p>
+      <w:pPr>
+        <w:pStyle w:val="ListParagraph"/>
+        <w:numPr>
+          <w:ilvl w:val="0"/>
+          <w:numId w:val="1"/>
+        </w:numPr>
+      </w:pPr>
+      <w:r>
+        <w:t>We define paths that when called upon will quickly swap the component that it is assigned to that path without refreshing the page</w:t>
+      </w:r>
+    </w:p>
+    <w:p>
+      <w:pPr>
+        <w:pStyle w:val="ListParagraph"/>
+        <w:numPr>
+          <w:ilvl w:val="0"/>
+          <w:numId w:val="1"/>
+        </w:numPr>
+      </w:pPr>
+      <w:r>
+        <w:t xml:space="preserve">It requires </w:t>
+      </w:r>
+      <w:proofErr w:type="spellStart"/>
+      <w:r>
+        <w:t>RouterModule</w:t>
+      </w:r>
+      <w:proofErr w:type="spellEnd"/>
+      <w:r>
+        <w:t xml:space="preserve"> in the </w:t>
+      </w:r>
+      <w:proofErr w:type="spellStart"/>
+      <w:proofErr w:type="gramStart"/>
+      <w:r>
+        <w:t>app.module</w:t>
+      </w:r>
+      <w:proofErr w:type="gramEnd"/>
+      <w:r>
+        <w:t>.ts</w:t>
+      </w:r>
+      <w:proofErr w:type="spellEnd"/>
+      <w:r>
+        <w:t xml:space="preserve"> file to work and &lt;router-outlet&gt; HTML tag </w:t>
+      </w:r>
+    </w:p>
+    <w:p/>
+    <w:p>
+      <w:pPr>
+        <w:pStyle w:val="Heading1"/>
+      </w:pPr>
+      <w:r>
+        <w:t>Reactive Programming</w:t>
+      </w:r>
+    </w:p>
+    <w:p>
+      <w:pPr>
+        <w:pStyle w:val="ListParagraph"/>
+        <w:numPr>
+          <w:ilvl w:val="0"/>
+          <w:numId w:val="1"/>
+        </w:numPr>
+      </w:pPr>
+      <w:r>
+        <w:t>It is concerned with asynchronous programming that is pertaining to anything data/information being streamed/given to someone</w:t>
+      </w:r>
+      <w:r>
+        <w:t>/something.</w:t>
+      </w:r>
+    </w:p>
+    <w:p>
+      <w:pPr>
+        <w:pStyle w:val="ListParagraph"/>
+        <w:numPr>
+          <w:ilvl w:val="0"/>
+          <w:numId w:val="1"/>
+        </w:numPr>
+      </w:pPr>
+      <w:r>
+        <w:t>Essentially</w:t>
+      </w:r>
+      <w:r>
+        <w:t>,</w:t>
+      </w:r>
+      <w:r>
+        <w:t xml:space="preserve"> it is a library that has premade classes that are designed to deliver or retrieve data</w:t>
+      </w:r>
+    </w:p>
+    <w:p>
+      <w:pPr>
+        <w:pStyle w:val="ListParagraph"/>
+        <w:numPr>
+          <w:ilvl w:val="0"/>
+          <w:numId w:val="1"/>
+        </w:numPr>
+      </w:pPr>
+      <w:r>
+        <w:t xml:space="preserve">This is where observables come from particularly to </w:t>
+      </w:r>
+      <w:proofErr w:type="spellStart"/>
+      <w:r>
+        <w:rPr>
+          <w:b/>
+          <w:bCs/>
+          <w:u w:val="single"/>
+        </w:rPr>
+        <w:t>RxJs</w:t>
+      </w:r>
+      <w:proofErr w:type="spellEnd"/>
+      <w:r>
+        <w:t xml:space="preserve"> library</w:t>
+      </w:r>
+    </w:p>
+    <w:p>
+      <w:pPr>
+        <w:pStyle w:val="ListParagraph"/>
+        <w:numPr>
+          <w:ilvl w:val="1"/>
+          <w:numId w:val="1"/>
+        </w:numPr>
+      </w:pPr>
+      <w:r>
+        <w:t xml:space="preserve">So, if QC asks you what </w:t>
+      </w:r>
+      <w:proofErr w:type="spellStart"/>
+      <w:r>
+        <w:t>RxJs</w:t>
+      </w:r>
+      <w:proofErr w:type="spellEnd"/>
+      <w:r>
+        <w:t xml:space="preserve"> is, that’s a time to tell them about observables</w:t>
+      </w:r>
+    </w:p>
     <w:p>
       <w:pPr>
         <w:pStyle w:val="Heading2"/>
@@ -1665,7 +2583,6 @@
         <w:t>It has an array that stores the data in the sequence they arrive in</w:t>
       </w:r>
     </w:p>
-    <w:p/>
     <w:p>
       <w:pPr>
         <w:pStyle w:val="Heading3"/>
@@ -1703,11 +2620,9 @@
       <w:r>
         <w:t xml:space="preserve">A message is </w:t>
       </w:r>
-      <w:proofErr w:type="gramStart"/>
-      <w:r>
-        <w:t>publish</w:t>
-      </w:r>
-      <w:proofErr w:type="gramEnd"/>
+      <w:r>
+        <w:t>published</w:t>
+      </w:r>
       <w:r>
         <w:t xml:space="preserve"> by a </w:t>
       </w:r>
@@ -1752,6 +2667,93 @@
         <w:t xml:space="preserve"> will get notified and consume the data</w:t>
       </w:r>
     </w:p>
+    <w:p>
+      <w:r>
+        <w:rPr>
+          <w:noProof/>
+        </w:rPr>
+        <w:drawing>
+          <wp:inline distT="0" distB="0" distL="0" distR="0" wp14:anchorId="6EC08F47" wp14:editId="1A50112E">
+            <wp:extent cx="3173666" cy="1794681"/>
+            <wp:effectExtent l="0" t="0" r="8255" b="0"/>
+            <wp:docPr id="1" name="Picture 1" descr="A picture containing diagram&#10;&#10;Description automatically generated"/>
+            <wp:cNvGraphicFramePr>
+              <a:graphicFrameLocks xmlns:a="http://schemas.openxmlformats.org/drawingml/2006/main" noChangeAspect="1"/>
+            </wp:cNvGraphicFramePr>
+            <a:graphic xmlns:a="http://schemas.openxmlformats.org/drawingml/2006/main">
+              <a:graphicData uri="http://schemas.openxmlformats.org/drawingml/2006/picture">
+                <pic:pic xmlns:pic="http://schemas.openxmlformats.org/drawingml/2006/picture">
+                  <pic:nvPicPr>
+                    <pic:cNvPr id="1" name="Picture 1" descr="A picture containing diagram&#10;&#10;Description automatically generated"/>
+                    <pic:cNvPicPr>
+                      <a:picLocks noChangeAspect="1" noChangeArrowheads="1"/>
+                    </pic:cNvPicPr>
+                  </pic:nvPicPr>
+                  <pic:blipFill>
+                    <a:blip r:embed="rId5" cstate="print">
+                      <a:extLst>
+                        <a:ext uri="{28A0092B-C50C-407E-A947-70E740481C1C}">
+                          <a14:useLocalDpi xmlns:a14="http://schemas.microsoft.com/office/drawing/2010/main" val="0"/>
+                        </a:ext>
+                      </a:extLst>
+                    </a:blip>
+                    <a:srcRect/>
+                    <a:stretch>
+                      <a:fillRect/>
+                    </a:stretch>
+                  </pic:blipFill>
+                  <pic:spPr bwMode="auto">
+                    <a:xfrm>
+                      <a:off x="0" y="0"/>
+                      <a:ext cx="3178947" cy="1797667"/>
+                    </a:xfrm>
+                    <a:prstGeom prst="rect">
+                      <a:avLst/>
+                    </a:prstGeom>
+                    <a:noFill/>
+                    <a:ln>
+                      <a:noFill/>
+                    </a:ln>
+                  </pic:spPr>
+                </pic:pic>
+              </a:graphicData>
+            </a:graphic>
+          </wp:inline>
+        </w:drawing>
+      </w:r>
+    </w:p>
+    <w:p>
+      <w:pPr>
+        <w:pStyle w:val="Heading2"/>
+      </w:pPr>
+      <w:r>
+        <w:t>Promises</w:t>
+      </w:r>
+    </w:p>
+    <w:p>
+      <w:pPr>
+        <w:pStyle w:val="ListParagraph"/>
+        <w:numPr>
+          <w:ilvl w:val="0"/>
+          <w:numId w:val="1"/>
+        </w:numPr>
+      </w:pPr>
+      <w:r>
+        <w:t>It can only have 0 or 1 activation so either it is successful or unsuccessful</w:t>
+      </w:r>
+    </w:p>
+    <w:p>
+      <w:pPr>
+        <w:pStyle w:val="ListParagraph"/>
+        <w:numPr>
+          <w:ilvl w:val="0"/>
+          <w:numId w:val="1"/>
+        </w:numPr>
+      </w:pPr>
+      <w:r>
+        <w:t>So unlike observables, it will not listen for more information and will just stop immediately after getting one response</w:t>
+      </w:r>
+    </w:p>
     <w:p/>
     <w:p>
       <w:pPr>
@@ -1947,6 +2949,192 @@
       </w:pPr>
       <w:r>
         <w:t>False – ng-valid</w:t>
+      </w:r>
+    </w:p>
+    <w:p/>
+    <w:p>
+      <w:pPr>
+        <w:pStyle w:val="Heading1"/>
+      </w:pPr>
+      <w:r>
+        <w:lastRenderedPageBreak/>
+        <w:t>Basic understanding Testing in Angular</w:t>
+      </w:r>
+    </w:p>
+    <w:p>
+      <w:pPr>
+        <w:pStyle w:val="ListParagraph"/>
+        <w:numPr>
+          <w:ilvl w:val="0"/>
+          <w:numId w:val="1"/>
+        </w:numPr>
+      </w:pPr>
+      <w:r>
+        <w:t>We will just talk about the tools they use to do unit testing in Angular</w:t>
+      </w:r>
+    </w:p>
+    <w:p>
+      <w:pPr>
+        <w:pStyle w:val="Heading2"/>
+      </w:pPr>
+      <w:r>
+        <w:t>Jasmine</w:t>
+      </w:r>
+    </w:p>
+    <w:p>
+      <w:pPr>
+        <w:pStyle w:val="ListParagraph"/>
+        <w:numPr>
+          <w:ilvl w:val="0"/>
+          <w:numId w:val="1"/>
+        </w:numPr>
+      </w:pPr>
+      <w:r>
+        <w:t>It is a JavaScript unit testing framework that supports BDD</w:t>
+      </w:r>
+    </w:p>
+    <w:p>
+      <w:pPr>
+        <w:pStyle w:val="ListParagraph"/>
+        <w:numPr>
+          <w:ilvl w:val="1"/>
+          <w:numId w:val="1"/>
+        </w:numPr>
+      </w:pPr>
+      <w:r>
+        <w:t>What is BDD?</w:t>
+      </w:r>
+    </w:p>
+    <w:p>
+      <w:pPr>
+        <w:pStyle w:val="ListParagraph"/>
+        <w:numPr>
+          <w:ilvl w:val="1"/>
+          <w:numId w:val="1"/>
+        </w:numPr>
+      </w:pPr>
+      <w:r>
+        <w:t>Behavior Driven Development and it just means making test cases for user stories</w:t>
+      </w:r>
+    </w:p>
+    <w:p>
+      <w:pPr>
+        <w:pStyle w:val="ListParagraph"/>
+        <w:numPr>
+          <w:ilvl w:val="1"/>
+          <w:numId w:val="1"/>
+        </w:numPr>
+      </w:pPr>
+      <w:r>
+        <w:t>Ex:</w:t>
+      </w:r>
+    </w:p>
+    <w:p>
+      <w:pPr>
+        <w:ind w:left="720" w:firstLine="720"/>
+      </w:pPr>
+      <w:r>
+        <w:t>I want to create an account in this website =&gt; Create test case to check that making an account it possible =&gt; Create the function to do it</w:t>
+      </w:r>
+    </w:p>
+    <w:p>
+      <w:pPr>
+        <w:pStyle w:val="ListParagraph"/>
+        <w:numPr>
+          <w:ilvl w:val="1"/>
+          <w:numId w:val="1"/>
+        </w:numPr>
+      </w:pPr>
+      <w:r>
+        <w:t>So, like TDD but more focus on laymen’s term kind of functionalities that you test for</w:t>
+      </w:r>
+    </w:p>
+    <w:p>
+      <w:pPr>
+        <w:pStyle w:val="ListParagraph"/>
+        <w:numPr>
+          <w:ilvl w:val="0"/>
+          <w:numId w:val="1"/>
+        </w:numPr>
+      </w:pPr>
+      <w:r>
+        <w:t>Tests will run in the browser and results are displayed in the browser</w:t>
+      </w:r>
+    </w:p>
+    <w:p>
+      <w:pPr>
+        <w:pStyle w:val="Heading2"/>
+      </w:pPr>
+      <w:r>
+        <w:t>Karma</w:t>
+      </w:r>
+    </w:p>
+    <w:p>
+      <w:pPr>
+        <w:pStyle w:val="ListParagraph"/>
+        <w:numPr>
+          <w:ilvl w:val="0"/>
+          <w:numId w:val="1"/>
+        </w:numPr>
+      </w:pPr>
+      <w:r>
+        <w:t>Manually running Jasmine tests by refreshing the browser or running it in different browsers each time you edit a unit test code gets extremely tiresome</w:t>
+      </w:r>
+    </w:p>
+    <w:p>
+      <w:pPr>
+        <w:pStyle w:val="ListParagraph"/>
+        <w:numPr>
+          <w:ilvl w:val="0"/>
+          <w:numId w:val="1"/>
+        </w:numPr>
+      </w:pPr>
+      <w:r>
+        <w:t>So, google developers created Karma to essentially automate that process</w:t>
+      </w:r>
+    </w:p>
+    <w:p>
+      <w:pPr>
+        <w:pStyle w:val="ListParagraph"/>
+        <w:numPr>
+          <w:ilvl w:val="0"/>
+          <w:numId w:val="1"/>
+        </w:numPr>
+      </w:pPr>
+      <w:r>
+        <w:t>It is a tool that will spawn browsers and run Jasmine tests all from the command line</w:t>
+      </w:r>
+    </w:p>
+    <w:p>
+      <w:pPr>
+        <w:pStyle w:val="ListParagraph"/>
+        <w:numPr>
+          <w:ilvl w:val="0"/>
+          <w:numId w:val="1"/>
+        </w:numPr>
+      </w:pPr>
+      <w:r>
+        <w:t>It can also display the results in the command line (but by default shows it in a browser)</w:t>
+      </w:r>
+    </w:p>
+    <w:p>
+      <w:pPr>
+        <w:pStyle w:val="Heading2"/>
+      </w:pPr>
+      <w:r>
+        <w:t>CLI</w:t>
+      </w:r>
+    </w:p>
+    <w:p>
+      <w:pPr>
+        <w:pStyle w:val="ListParagraph"/>
+        <w:numPr>
+          <w:ilvl w:val="0"/>
+          <w:numId w:val="1"/>
+        </w:numPr>
+      </w:pPr>
+      <w:r>
+        <w:t>Ng test</w:t>
       </w:r>
     </w:p>
     <w:sectPr>

</xml_diff>